<commit_message>
changed it agian, final maybe?
</commit_message>
<xml_diff>
--- a/Release and Sprint Plan even more partially done sprints.docx
+++ b/Release and Sprint Plan even more partially done sprints.docx
@@ -191,6 +191,12 @@
         </w:rPr>
         <w:t xml:space="preserve">Tutor: </w:t>
       </w:r>
+      <w:r>
+        <w:rPr>
+          <w:sz w:val="24"/>
+        </w:rPr>
+        <w:t>Jesse</w:t>
+      </w:r>
     </w:p>
     <w:p>
       <w:pPr>
@@ -205,6 +211,12 @@
         </w:rPr>
         <w:t>Version:</w:t>
       </w:r>
+      <w:r>
+        <w:rPr>
+          <w:sz w:val="24"/>
+        </w:rPr>
+        <w:t xml:space="preserve"> 1,000,003</w:t>
+      </w:r>
     </w:p>
     <w:p>
       <w:pPr>
@@ -218,6 +230,12 @@
           <w:sz w:val="24"/>
         </w:rPr>
         <w:t>Date:</w:t>
+      </w:r>
+      <w:r>
+        <w:rPr>
+          <w:sz w:val="24"/>
+        </w:rPr>
+        <w:t xml:space="preserve"> 29/03/17</w:t>
       </w:r>
     </w:p>
     <w:p>
@@ -247,6 +265,7 @@
         <w:pStyle w:val="TOC1"/>
         <w:rPr>
           <w:noProof/>
+          <w:lang w:eastAsia="zh-CN"/>
         </w:rPr>
       </w:pPr>
       <w:r>
@@ -258,7 +277,7 @@
       <w:r>
         <w:fldChar w:fldCharType="separate"/>
       </w:r>
-      <w:hyperlink w:anchor="_Toc426554714" w:history="1">
+      <w:hyperlink w:anchor="_Toc478570397" w:history="1">
         <w:r>
           <w:rPr>
             <w:rStyle w:val="Hyperlink"/>
@@ -285,7 +304,7 @@
             <w:noProof/>
             <w:webHidden/>
           </w:rPr>
-          <w:instrText xml:space="preserve"> PAGEREF _Toc426554714 \h </w:instrText>
+          <w:instrText xml:space="preserve"> PAGEREF _Toc478570397 \h </w:instrText>
         </w:r>
         <w:r>
           <w:rPr>
@@ -324,9 +343,10 @@
         </w:tabs>
         <w:rPr>
           <w:noProof/>
+          <w:lang w:eastAsia="zh-CN"/>
         </w:rPr>
       </w:pPr>
-      <w:hyperlink w:anchor="_Toc426554715" w:history="1">
+      <w:hyperlink w:anchor="_Toc478570398" w:history="1">
         <w:r>
           <w:rPr>
             <w:rStyle w:val="Hyperlink"/>
@@ -353,7 +373,7 @@
             <w:noProof/>
             <w:webHidden/>
           </w:rPr>
-          <w:instrText xml:space="preserve"> PAGEREF _Toc426554715 \h </w:instrText>
+          <w:instrText xml:space="preserve"> PAGEREF _Toc478570398 \h </w:instrText>
         </w:r>
         <w:r>
           <w:rPr>
@@ -392,15 +412,16 @@
         </w:tabs>
         <w:rPr>
           <w:noProof/>
+          <w:lang w:eastAsia="zh-CN"/>
         </w:rPr>
       </w:pPr>
-      <w:hyperlink w:anchor="_Toc426554716" w:history="1">
+      <w:hyperlink w:anchor="_Toc478570399" w:history="1">
         <w:r>
           <w:rPr>
             <w:rStyle w:val="Hyperlink"/>
             <w:noProof/>
           </w:rPr>
-          <w:t>Feature Title 1</w:t>
+          <w:t>GUI Front End</w:t>
         </w:r>
         <w:r>
           <w:rPr>
@@ -421,7 +442,7 @@
             <w:noProof/>
             <w:webHidden/>
           </w:rPr>
-          <w:instrText xml:space="preserve"> PAGEREF _Toc426554716 \h </w:instrText>
+          <w:instrText xml:space="preserve"> PAGEREF _Toc478570399 \h </w:instrText>
         </w:r>
         <w:r>
           <w:rPr>
@@ -460,15 +481,16 @@
         </w:tabs>
         <w:rPr>
           <w:noProof/>
+          <w:lang w:eastAsia="zh-CN"/>
         </w:rPr>
       </w:pPr>
-      <w:hyperlink w:anchor="_Toc426554717" w:history="1">
+      <w:hyperlink w:anchor="_Toc478570400" w:history="1">
         <w:r>
           <w:rPr>
             <w:rStyle w:val="Hyperlink"/>
             <w:noProof/>
           </w:rPr>
-          <w:t>Feature Title 2</w:t>
+          <w:t>Basic Property Page and Property Comparison Feature.</w:t>
         </w:r>
         <w:r>
           <w:rPr>
@@ -489,7 +511,7 @@
             <w:noProof/>
             <w:webHidden/>
           </w:rPr>
-          <w:instrText xml:space="preserve"> PAGEREF _Toc426554717 \h </w:instrText>
+          <w:instrText xml:space="preserve"> PAGEREF _Toc478570400 \h </w:instrText>
         </w:r>
         <w:r>
           <w:rPr>
@@ -528,9 +550,10 @@
         </w:tabs>
         <w:rPr>
           <w:noProof/>
+          <w:lang w:eastAsia="zh-CN"/>
         </w:rPr>
       </w:pPr>
-      <w:hyperlink w:anchor="_Toc426554718" w:history="1">
+      <w:hyperlink w:anchor="_Toc478570401" w:history="1">
         <w:r>
           <w:rPr>
             <w:rStyle w:val="Hyperlink"/>
@@ -557,7 +580,7 @@
             <w:noProof/>
             <w:webHidden/>
           </w:rPr>
-          <w:instrText xml:space="preserve"> PAGEREF _Toc426554718 \h </w:instrText>
+          <w:instrText xml:space="preserve"> PAGEREF _Toc478570401 \h </w:instrText>
         </w:r>
         <w:r>
           <w:rPr>
@@ -596,15 +619,16 @@
         </w:tabs>
         <w:rPr>
           <w:noProof/>
+          <w:lang w:eastAsia="zh-CN"/>
         </w:rPr>
       </w:pPr>
-      <w:hyperlink w:anchor="_Toc426554719" w:history="1">
+      <w:hyperlink w:anchor="_Toc478570402" w:history="1">
         <w:r>
           <w:rPr>
             <w:rStyle w:val="Hyperlink"/>
             <w:noProof/>
           </w:rPr>
-          <w:t>Feature Title 1</w:t>
+          <w:t>Extras</w:t>
         </w:r>
         <w:r>
           <w:rPr>
@@ -625,7 +649,7 @@
             <w:noProof/>
             <w:webHidden/>
           </w:rPr>
-          <w:instrText xml:space="preserve"> PAGEREF _Toc426554719 \h </w:instrText>
+          <w:instrText xml:space="preserve"> PAGEREF _Toc478570402 \h </w:instrText>
         </w:r>
         <w:r>
           <w:rPr>
@@ -664,15 +688,16 @@
         </w:tabs>
         <w:rPr>
           <w:noProof/>
+          <w:lang w:eastAsia="zh-CN"/>
         </w:rPr>
       </w:pPr>
-      <w:hyperlink w:anchor="_Toc426554720" w:history="1">
+      <w:hyperlink w:anchor="_Toc478570403" w:history="1">
         <w:r>
           <w:rPr>
             <w:rStyle w:val="Hyperlink"/>
             <w:noProof/>
           </w:rPr>
-          <w:t>Feature Title 2</w:t>
+          <w:t>Security and Testing</w:t>
         </w:r>
         <w:r>
           <w:rPr>
@@ -693,7 +718,7 @@
             <w:noProof/>
             <w:webHidden/>
           </w:rPr>
-          <w:instrText xml:space="preserve"> PAGEREF _Toc426554720 \h </w:instrText>
+          <w:instrText xml:space="preserve"> PAGEREF _Toc478570403 \h </w:instrText>
         </w:r>
         <w:r>
           <w:rPr>
@@ -713,7 +738,7 @@
             <w:noProof/>
             <w:webHidden/>
           </w:rPr>
-          <w:t>1</w:t>
+          <w:t>2</w:t>
         </w:r>
         <w:r>
           <w:rPr>
@@ -732,9 +757,10 @@
         </w:tabs>
         <w:rPr>
           <w:noProof/>
+          <w:lang w:eastAsia="zh-CN"/>
         </w:rPr>
       </w:pPr>
-      <w:hyperlink w:anchor="_Toc426554721" w:history="1">
+      <w:hyperlink w:anchor="_Toc478570404" w:history="1">
         <w:r>
           <w:rPr>
             <w:rStyle w:val="Hyperlink"/>
@@ -761,7 +787,7 @@
             <w:noProof/>
             <w:webHidden/>
           </w:rPr>
-          <w:instrText xml:space="preserve"> PAGEREF _Toc426554721 \h </w:instrText>
+          <w:instrText xml:space="preserve"> PAGEREF _Toc478570404 \h </w:instrText>
         </w:r>
         <w:r>
           <w:rPr>
@@ -800,9 +826,10 @@
         </w:tabs>
         <w:rPr>
           <w:noProof/>
+          <w:lang w:eastAsia="zh-CN"/>
         </w:rPr>
       </w:pPr>
-      <w:hyperlink w:anchor="_Toc426554722" w:history="1">
+      <w:hyperlink w:anchor="_Toc478570405" w:history="1">
         <w:r>
           <w:rPr>
             <w:rStyle w:val="Hyperlink"/>
@@ -829,7 +856,7 @@
             <w:noProof/>
             <w:webHidden/>
           </w:rPr>
-          <w:instrText xml:space="preserve"> PAGEREF _Toc426554722 \h </w:instrText>
+          <w:instrText xml:space="preserve"> PAGEREF _Toc478570405 \h </w:instrText>
         </w:r>
         <w:r>
           <w:rPr>
@@ -868,9 +895,10 @@
         </w:tabs>
         <w:rPr>
           <w:noProof/>
+          <w:lang w:eastAsia="zh-CN"/>
         </w:rPr>
       </w:pPr>
-      <w:hyperlink w:anchor="_Toc426554723" w:history="1">
+      <w:hyperlink w:anchor="_Toc478570406" w:history="1">
         <w:r>
           <w:rPr>
             <w:rStyle w:val="Hyperlink"/>
@@ -897,7 +925,7 @@
             <w:noProof/>
             <w:webHidden/>
           </w:rPr>
-          <w:instrText xml:space="preserve"> PAGEREF _Toc426554723 \h </w:instrText>
+          <w:instrText xml:space="preserve"> PAGEREF _Toc478570406 \h </w:instrText>
         </w:r>
         <w:r>
           <w:rPr>
@@ -936,9 +964,10 @@
         </w:tabs>
         <w:rPr>
           <w:noProof/>
+          <w:lang w:eastAsia="zh-CN"/>
         </w:rPr>
       </w:pPr>
-      <w:hyperlink w:anchor="_Toc426554724" w:history="1">
+      <w:hyperlink w:anchor="_Toc478570407" w:history="1">
         <w:r>
           <w:rPr>
             <w:rStyle w:val="Hyperlink"/>
@@ -965,7 +994,7 @@
             <w:noProof/>
             <w:webHidden/>
           </w:rPr>
-          <w:instrText xml:space="preserve"> PAGEREF _Toc426554724 \h </w:instrText>
+          <w:instrText xml:space="preserve"> PAGEREF _Toc478570407 \h </w:instrText>
         </w:r>
         <w:r>
           <w:rPr>
@@ -1004,9 +1033,10 @@
         </w:tabs>
         <w:rPr>
           <w:noProof/>
+          <w:lang w:eastAsia="zh-CN"/>
         </w:rPr>
       </w:pPr>
-      <w:hyperlink w:anchor="_Toc426554725" w:history="1">
+      <w:hyperlink w:anchor="_Toc478570408" w:history="1">
         <w:r>
           <w:rPr>
             <w:rStyle w:val="Hyperlink"/>
@@ -1033,7 +1063,7 @@
             <w:noProof/>
             <w:webHidden/>
           </w:rPr>
-          <w:instrText xml:space="preserve"> PAGEREF _Toc426554725 \h </w:instrText>
+          <w:instrText xml:space="preserve"> PAGEREF _Toc478570408 \h </w:instrText>
         </w:r>
         <w:r>
           <w:rPr>
@@ -1053,7 +1083,7 @@
             <w:noProof/>
             <w:webHidden/>
           </w:rPr>
-          <w:t>2</w:t>
+          <w:t>3</w:t>
         </w:r>
         <w:r>
           <w:rPr>
@@ -1069,9 +1099,10 @@
         <w:pStyle w:val="TOC1"/>
         <w:rPr>
           <w:noProof/>
+          <w:lang w:eastAsia="zh-CN"/>
         </w:rPr>
       </w:pPr>
-      <w:hyperlink w:anchor="_Toc426554726" w:history="1">
+      <w:hyperlink w:anchor="_Toc478570409" w:history="1">
         <w:r>
           <w:rPr>
             <w:rStyle w:val="Hyperlink"/>
@@ -1098,7 +1129,7 @@
             <w:noProof/>
             <w:webHidden/>
           </w:rPr>
-          <w:instrText xml:space="preserve"> PAGEREF _Toc426554726 \h </w:instrText>
+          <w:instrText xml:space="preserve"> PAGEREF _Toc478570409 \h </w:instrText>
         </w:r>
         <w:r>
           <w:rPr>
@@ -1118,7 +1149,7 @@
             <w:noProof/>
             <w:webHidden/>
           </w:rPr>
-          <w:t>3</w:t>
+          <w:t>4</w:t>
         </w:r>
         <w:r>
           <w:rPr>
@@ -1137,9 +1168,10 @@
         </w:tabs>
         <w:rPr>
           <w:noProof/>
+          <w:lang w:eastAsia="zh-CN"/>
         </w:rPr>
       </w:pPr>
-      <w:hyperlink w:anchor="_Toc426554727" w:history="1">
+      <w:hyperlink w:anchor="_Toc478570410" w:history="1">
         <w:r>
           <w:rPr>
             <w:rStyle w:val="Hyperlink"/>
@@ -1166,7 +1198,7 @@
             <w:noProof/>
             <w:webHidden/>
           </w:rPr>
-          <w:instrText xml:space="preserve"> PAGEREF _Toc426554727 \h </w:instrText>
+          <w:instrText xml:space="preserve"> PAGEREF _Toc478570410 \h </w:instrText>
         </w:r>
         <w:r>
           <w:rPr>
@@ -1186,7 +1218,7 @@
             <w:noProof/>
             <w:webHidden/>
           </w:rPr>
-          <w:t>3</w:t>
+          <w:t>4</w:t>
         </w:r>
         <w:r>
           <w:rPr>
@@ -1205,9 +1237,10 @@
         </w:tabs>
         <w:rPr>
           <w:noProof/>
+          <w:lang w:eastAsia="zh-CN"/>
         </w:rPr>
       </w:pPr>
-      <w:hyperlink w:anchor="_Toc426554728" w:history="1">
+      <w:hyperlink w:anchor="_Toc478570411" w:history="1">
         <w:r>
           <w:rPr>
             <w:rStyle w:val="Hyperlink"/>
@@ -1234,7 +1267,7 @@
             <w:noProof/>
             <w:webHidden/>
           </w:rPr>
-          <w:instrText xml:space="preserve"> PAGEREF _Toc426554728 \h </w:instrText>
+          <w:instrText xml:space="preserve"> PAGEREF _Toc478570411 \h </w:instrText>
         </w:r>
         <w:r>
           <w:rPr>
@@ -1254,7 +1287,7 @@
             <w:noProof/>
             <w:webHidden/>
           </w:rPr>
-          <w:t>3</w:t>
+          <w:t>4</w:t>
         </w:r>
         <w:r>
           <w:rPr>
@@ -1273,15 +1306,16 @@
         </w:tabs>
         <w:rPr>
           <w:noProof/>
+          <w:lang w:eastAsia="zh-CN"/>
         </w:rPr>
       </w:pPr>
-      <w:hyperlink w:anchor="_Toc426554729" w:history="1">
+      <w:hyperlink w:anchor="_Toc478570412" w:history="1">
         <w:r>
           <w:rPr>
             <w:rStyle w:val="Hyperlink"/>
             <w:noProof/>
           </w:rPr>
-          <w:t>Story ID: Title</w:t>
+          <w:t>Story ID: 1 Main Display Page</w:t>
         </w:r>
         <w:r>
           <w:rPr>
@@ -1302,7 +1336,7 @@
             <w:noProof/>
             <w:webHidden/>
           </w:rPr>
-          <w:instrText xml:space="preserve"> PAGEREF _Toc426554729 \h </w:instrText>
+          <w:instrText xml:space="preserve"> PAGEREF _Toc478570412 \h </w:instrText>
         </w:r>
         <w:r>
           <w:rPr>
@@ -1322,7 +1356,7 @@
             <w:noProof/>
             <w:webHidden/>
           </w:rPr>
-          <w:t>3</w:t>
+          <w:t>4</w:t>
         </w:r>
         <w:r>
           <w:rPr>
@@ -1341,15 +1375,16 @@
         </w:tabs>
         <w:rPr>
           <w:noProof/>
+          <w:lang w:eastAsia="zh-CN"/>
         </w:rPr>
       </w:pPr>
-      <w:hyperlink w:anchor="_Toc426554730" w:history="1">
+      <w:hyperlink w:anchor="_Toc478570413" w:history="1">
         <w:r>
           <w:rPr>
             <w:rStyle w:val="Hyperlink"/>
             <w:noProof/>
           </w:rPr>
-          <w:t>Story ID: Title</w:t>
+          <w:t>Story ID: 2 Images</w:t>
         </w:r>
         <w:r>
           <w:rPr>
@@ -1370,7 +1405,7 @@
             <w:noProof/>
             <w:webHidden/>
           </w:rPr>
-          <w:instrText xml:space="preserve"> PAGEREF _Toc426554730 \h </w:instrText>
+          <w:instrText xml:space="preserve"> PAGEREF _Toc478570413 \h </w:instrText>
         </w:r>
         <w:r>
           <w:rPr>
@@ -1390,7 +1425,7 @@
             <w:noProof/>
             <w:webHidden/>
           </w:rPr>
-          <w:t>3</w:t>
+          <w:t>4</w:t>
         </w:r>
         <w:r>
           <w:rPr>
@@ -1409,15 +1444,16 @@
         </w:tabs>
         <w:rPr>
           <w:noProof/>
+          <w:lang w:eastAsia="zh-CN"/>
         </w:rPr>
       </w:pPr>
-      <w:hyperlink w:anchor="_Toc426554731" w:history="1">
+      <w:hyperlink w:anchor="_Toc478570414" w:history="1">
         <w:r>
           <w:rPr>
             <w:rStyle w:val="Hyperlink"/>
             <w:noProof/>
           </w:rPr>
-          <w:t>Story ID: Title</w:t>
+          <w:t>Story ID: 3 Create Account/Login Page</w:t>
         </w:r>
         <w:r>
           <w:rPr>
@@ -1438,7 +1474,7 @@
             <w:noProof/>
             <w:webHidden/>
           </w:rPr>
-          <w:instrText xml:space="preserve"> PAGEREF _Toc426554731 \h </w:instrText>
+          <w:instrText xml:space="preserve"> PAGEREF _Toc478570414 \h </w:instrText>
         </w:r>
         <w:r>
           <w:rPr>
@@ -1458,7 +1494,766 @@
             <w:noProof/>
             <w:webHidden/>
           </w:rPr>
-          <w:t>3</w:t>
+          <w:t>4</w:t>
+        </w:r>
+        <w:r>
+          <w:rPr>
+            <w:noProof/>
+            <w:webHidden/>
+          </w:rPr>
+          <w:fldChar w:fldCharType="end"/>
+        </w:r>
+      </w:hyperlink>
+    </w:p>
+    <w:p>
+      <w:pPr>
+        <w:pStyle w:val="TOC3"/>
+        <w:tabs>
+          <w:tab w:val="right" w:leader="dot" w:pos="9016"/>
+        </w:tabs>
+        <w:rPr>
+          <w:noProof/>
+          <w:lang w:eastAsia="zh-CN"/>
+        </w:rPr>
+      </w:pPr>
+      <w:hyperlink w:anchor="_Toc478570415" w:history="1">
+        <w:r>
+          <w:rPr>
+            <w:rStyle w:val="Hyperlink"/>
+            <w:noProof/>
+          </w:rPr>
+          <w:t>Story ID: 8 Make a Booking</w:t>
+        </w:r>
+        <w:r>
+          <w:rPr>
+            <w:noProof/>
+            <w:webHidden/>
+          </w:rPr>
+          <w:tab/>
+        </w:r>
+        <w:r>
+          <w:rPr>
+            <w:noProof/>
+            <w:webHidden/>
+          </w:rPr>
+          <w:fldChar w:fldCharType="begin"/>
+        </w:r>
+        <w:r>
+          <w:rPr>
+            <w:noProof/>
+            <w:webHidden/>
+          </w:rPr>
+          <w:instrText xml:space="preserve"> PAGEREF _Toc478570415 \h </w:instrText>
+        </w:r>
+        <w:r>
+          <w:rPr>
+            <w:noProof/>
+            <w:webHidden/>
+          </w:rPr>
+        </w:r>
+        <w:r>
+          <w:rPr>
+            <w:noProof/>
+            <w:webHidden/>
+          </w:rPr>
+          <w:fldChar w:fldCharType="separate"/>
+        </w:r>
+        <w:r>
+          <w:rPr>
+            <w:noProof/>
+            <w:webHidden/>
+          </w:rPr>
+          <w:t>5</w:t>
+        </w:r>
+        <w:r>
+          <w:rPr>
+            <w:noProof/>
+            <w:webHidden/>
+          </w:rPr>
+          <w:fldChar w:fldCharType="end"/>
+        </w:r>
+      </w:hyperlink>
+    </w:p>
+    <w:p>
+      <w:pPr>
+        <w:pStyle w:val="TOC3"/>
+        <w:tabs>
+          <w:tab w:val="right" w:leader="dot" w:pos="9016"/>
+        </w:tabs>
+        <w:rPr>
+          <w:noProof/>
+          <w:lang w:eastAsia="zh-CN"/>
+        </w:rPr>
+      </w:pPr>
+      <w:hyperlink w:anchor="_Toc478570416" w:history="1">
+        <w:r>
+          <w:rPr>
+            <w:rStyle w:val="Hyperlink"/>
+            <w:noProof/>
+          </w:rPr>
+          <w:t>Story ID: 9 Property Comparison</w:t>
+        </w:r>
+        <w:r>
+          <w:rPr>
+            <w:noProof/>
+            <w:webHidden/>
+          </w:rPr>
+          <w:tab/>
+        </w:r>
+        <w:r>
+          <w:rPr>
+            <w:noProof/>
+            <w:webHidden/>
+          </w:rPr>
+          <w:fldChar w:fldCharType="begin"/>
+        </w:r>
+        <w:r>
+          <w:rPr>
+            <w:noProof/>
+            <w:webHidden/>
+          </w:rPr>
+          <w:instrText xml:space="preserve"> PAGEREF _Toc478570416 \h </w:instrText>
+        </w:r>
+        <w:r>
+          <w:rPr>
+            <w:noProof/>
+            <w:webHidden/>
+          </w:rPr>
+        </w:r>
+        <w:r>
+          <w:rPr>
+            <w:noProof/>
+            <w:webHidden/>
+          </w:rPr>
+          <w:fldChar w:fldCharType="separate"/>
+        </w:r>
+        <w:r>
+          <w:rPr>
+            <w:noProof/>
+            <w:webHidden/>
+          </w:rPr>
+          <w:t>5</w:t>
+        </w:r>
+        <w:r>
+          <w:rPr>
+            <w:noProof/>
+            <w:webHidden/>
+          </w:rPr>
+          <w:fldChar w:fldCharType="end"/>
+        </w:r>
+      </w:hyperlink>
+    </w:p>
+    <w:p>
+      <w:pPr>
+        <w:pStyle w:val="TOC3"/>
+        <w:tabs>
+          <w:tab w:val="right" w:leader="dot" w:pos="9016"/>
+        </w:tabs>
+        <w:rPr>
+          <w:noProof/>
+          <w:lang w:eastAsia="zh-CN"/>
+        </w:rPr>
+      </w:pPr>
+      <w:hyperlink w:anchor="_Toc478570417" w:history="1">
+        <w:r>
+          <w:rPr>
+            <w:rStyle w:val="Hyperlink"/>
+            <w:noProof/>
+          </w:rPr>
+          <w:t>Story ID: 10 Make a Booking</w:t>
+        </w:r>
+        <w:r>
+          <w:rPr>
+            <w:noProof/>
+            <w:webHidden/>
+          </w:rPr>
+          <w:tab/>
+        </w:r>
+        <w:r>
+          <w:rPr>
+            <w:noProof/>
+            <w:webHidden/>
+          </w:rPr>
+          <w:fldChar w:fldCharType="begin"/>
+        </w:r>
+        <w:r>
+          <w:rPr>
+            <w:noProof/>
+            <w:webHidden/>
+          </w:rPr>
+          <w:instrText xml:space="preserve"> PAGEREF _Toc478570417 \h </w:instrText>
+        </w:r>
+        <w:r>
+          <w:rPr>
+            <w:noProof/>
+            <w:webHidden/>
+          </w:rPr>
+        </w:r>
+        <w:r>
+          <w:rPr>
+            <w:noProof/>
+            <w:webHidden/>
+          </w:rPr>
+          <w:fldChar w:fldCharType="separate"/>
+        </w:r>
+        <w:r>
+          <w:rPr>
+            <w:noProof/>
+            <w:webHidden/>
+          </w:rPr>
+          <w:t>6</w:t>
+        </w:r>
+        <w:r>
+          <w:rPr>
+            <w:noProof/>
+            <w:webHidden/>
+          </w:rPr>
+          <w:fldChar w:fldCharType="end"/>
+        </w:r>
+      </w:hyperlink>
+    </w:p>
+    <w:p>
+      <w:pPr>
+        <w:pStyle w:val="TOC3"/>
+        <w:tabs>
+          <w:tab w:val="right" w:leader="dot" w:pos="9016"/>
+        </w:tabs>
+        <w:rPr>
+          <w:noProof/>
+          <w:lang w:eastAsia="zh-CN"/>
+        </w:rPr>
+      </w:pPr>
+      <w:hyperlink w:anchor="_Toc478570418" w:history="1">
+        <w:r>
+          <w:rPr>
+            <w:rStyle w:val="Hyperlink"/>
+            <w:noProof/>
+          </w:rPr>
+          <w:t>Story ID: 11 Terms and Conditions</w:t>
+        </w:r>
+        <w:r>
+          <w:rPr>
+            <w:noProof/>
+            <w:webHidden/>
+          </w:rPr>
+          <w:tab/>
+        </w:r>
+        <w:r>
+          <w:rPr>
+            <w:noProof/>
+            <w:webHidden/>
+          </w:rPr>
+          <w:fldChar w:fldCharType="begin"/>
+        </w:r>
+        <w:r>
+          <w:rPr>
+            <w:noProof/>
+            <w:webHidden/>
+          </w:rPr>
+          <w:instrText xml:space="preserve"> PAGEREF _Toc478570418 \h </w:instrText>
+        </w:r>
+        <w:r>
+          <w:rPr>
+            <w:noProof/>
+            <w:webHidden/>
+          </w:rPr>
+        </w:r>
+        <w:r>
+          <w:rPr>
+            <w:noProof/>
+            <w:webHidden/>
+          </w:rPr>
+          <w:fldChar w:fldCharType="separate"/>
+        </w:r>
+        <w:r>
+          <w:rPr>
+            <w:noProof/>
+            <w:webHidden/>
+          </w:rPr>
+          <w:t>6</w:t>
+        </w:r>
+        <w:r>
+          <w:rPr>
+            <w:noProof/>
+            <w:webHidden/>
+          </w:rPr>
+          <w:fldChar w:fldCharType="end"/>
+        </w:r>
+      </w:hyperlink>
+    </w:p>
+    <w:p>
+      <w:pPr>
+        <w:pStyle w:val="TOC3"/>
+        <w:tabs>
+          <w:tab w:val="right" w:leader="dot" w:pos="9016"/>
+        </w:tabs>
+        <w:rPr>
+          <w:noProof/>
+          <w:lang w:eastAsia="zh-CN"/>
+        </w:rPr>
+      </w:pPr>
+      <w:hyperlink w:anchor="_Toc478570419" w:history="1">
+        <w:r>
+          <w:rPr>
+            <w:rStyle w:val="Hyperlink"/>
+            <w:noProof/>
+          </w:rPr>
+          <w:t>Story ID: 12 Booking Modifications</w:t>
+        </w:r>
+        <w:r>
+          <w:rPr>
+            <w:noProof/>
+            <w:webHidden/>
+          </w:rPr>
+          <w:tab/>
+        </w:r>
+        <w:r>
+          <w:rPr>
+            <w:noProof/>
+            <w:webHidden/>
+          </w:rPr>
+          <w:fldChar w:fldCharType="begin"/>
+        </w:r>
+        <w:r>
+          <w:rPr>
+            <w:noProof/>
+            <w:webHidden/>
+          </w:rPr>
+          <w:instrText xml:space="preserve"> PAGEREF _Toc478570419 \h </w:instrText>
+        </w:r>
+        <w:r>
+          <w:rPr>
+            <w:noProof/>
+            <w:webHidden/>
+          </w:rPr>
+        </w:r>
+        <w:r>
+          <w:rPr>
+            <w:noProof/>
+            <w:webHidden/>
+          </w:rPr>
+          <w:fldChar w:fldCharType="separate"/>
+        </w:r>
+        <w:r>
+          <w:rPr>
+            <w:noProof/>
+            <w:webHidden/>
+          </w:rPr>
+          <w:t>6</w:t>
+        </w:r>
+        <w:r>
+          <w:rPr>
+            <w:noProof/>
+            <w:webHidden/>
+          </w:rPr>
+          <w:fldChar w:fldCharType="end"/>
+        </w:r>
+      </w:hyperlink>
+    </w:p>
+    <w:p>
+      <w:pPr>
+        <w:pStyle w:val="TOC3"/>
+        <w:tabs>
+          <w:tab w:val="right" w:leader="dot" w:pos="9016"/>
+        </w:tabs>
+        <w:rPr>
+          <w:noProof/>
+          <w:lang w:eastAsia="zh-CN"/>
+        </w:rPr>
+      </w:pPr>
+      <w:hyperlink w:anchor="_Toc478570420" w:history="1">
+        <w:r>
+          <w:rPr>
+            <w:rStyle w:val="Hyperlink"/>
+            <w:noProof/>
+          </w:rPr>
+          <w:t>Story ID: 13 Property View Counter</w:t>
+        </w:r>
+        <w:r>
+          <w:rPr>
+            <w:noProof/>
+            <w:webHidden/>
+          </w:rPr>
+          <w:tab/>
+        </w:r>
+        <w:r>
+          <w:rPr>
+            <w:noProof/>
+            <w:webHidden/>
+          </w:rPr>
+          <w:fldChar w:fldCharType="begin"/>
+        </w:r>
+        <w:r>
+          <w:rPr>
+            <w:noProof/>
+            <w:webHidden/>
+          </w:rPr>
+          <w:instrText xml:space="preserve"> PAGEREF _Toc478570420 \h </w:instrText>
+        </w:r>
+        <w:r>
+          <w:rPr>
+            <w:noProof/>
+            <w:webHidden/>
+          </w:rPr>
+        </w:r>
+        <w:r>
+          <w:rPr>
+            <w:noProof/>
+            <w:webHidden/>
+          </w:rPr>
+          <w:fldChar w:fldCharType="separate"/>
+        </w:r>
+        <w:r>
+          <w:rPr>
+            <w:noProof/>
+            <w:webHidden/>
+          </w:rPr>
+          <w:t>6</w:t>
+        </w:r>
+        <w:r>
+          <w:rPr>
+            <w:noProof/>
+            <w:webHidden/>
+          </w:rPr>
+          <w:fldChar w:fldCharType="end"/>
+        </w:r>
+      </w:hyperlink>
+    </w:p>
+    <w:p>
+      <w:pPr>
+        <w:pStyle w:val="TOC3"/>
+        <w:tabs>
+          <w:tab w:val="right" w:leader="dot" w:pos="9016"/>
+        </w:tabs>
+        <w:rPr>
+          <w:noProof/>
+          <w:lang w:eastAsia="zh-CN"/>
+        </w:rPr>
+      </w:pPr>
+      <w:hyperlink w:anchor="_Toc478570421" w:history="1">
+        <w:r>
+          <w:rPr>
+            <w:rStyle w:val="Hyperlink"/>
+            <w:noProof/>
+          </w:rPr>
+          <w:t>Story ID: 14 Star Rating System</w:t>
+        </w:r>
+        <w:r>
+          <w:rPr>
+            <w:noProof/>
+            <w:webHidden/>
+          </w:rPr>
+          <w:tab/>
+        </w:r>
+        <w:r>
+          <w:rPr>
+            <w:noProof/>
+            <w:webHidden/>
+          </w:rPr>
+          <w:fldChar w:fldCharType="begin"/>
+        </w:r>
+        <w:r>
+          <w:rPr>
+            <w:noProof/>
+            <w:webHidden/>
+          </w:rPr>
+          <w:instrText xml:space="preserve"> PAGEREF _Toc478570421 \h </w:instrText>
+        </w:r>
+        <w:r>
+          <w:rPr>
+            <w:noProof/>
+            <w:webHidden/>
+          </w:rPr>
+        </w:r>
+        <w:r>
+          <w:rPr>
+            <w:noProof/>
+            <w:webHidden/>
+          </w:rPr>
+          <w:fldChar w:fldCharType="separate"/>
+        </w:r>
+        <w:r>
+          <w:rPr>
+            <w:noProof/>
+            <w:webHidden/>
+          </w:rPr>
+          <w:t>7</w:t>
+        </w:r>
+        <w:r>
+          <w:rPr>
+            <w:noProof/>
+            <w:webHidden/>
+          </w:rPr>
+          <w:fldChar w:fldCharType="end"/>
+        </w:r>
+      </w:hyperlink>
+    </w:p>
+    <w:p>
+      <w:pPr>
+        <w:pStyle w:val="TOC3"/>
+        <w:tabs>
+          <w:tab w:val="right" w:leader="dot" w:pos="9016"/>
+        </w:tabs>
+        <w:rPr>
+          <w:noProof/>
+          <w:lang w:eastAsia="zh-CN"/>
+        </w:rPr>
+      </w:pPr>
+      <w:hyperlink w:anchor="_Toc478570422" w:history="1">
+        <w:r>
+          <w:rPr>
+            <w:rStyle w:val="Hyperlink"/>
+            <w:noProof/>
+          </w:rPr>
+          <w:t>Story ID: 15 Social Media Links</w:t>
+        </w:r>
+        <w:r>
+          <w:rPr>
+            <w:noProof/>
+            <w:webHidden/>
+          </w:rPr>
+          <w:tab/>
+        </w:r>
+        <w:r>
+          <w:rPr>
+            <w:noProof/>
+            <w:webHidden/>
+          </w:rPr>
+          <w:fldChar w:fldCharType="begin"/>
+        </w:r>
+        <w:r>
+          <w:rPr>
+            <w:noProof/>
+            <w:webHidden/>
+          </w:rPr>
+          <w:instrText xml:space="preserve"> PAGEREF _Toc478570422 \h </w:instrText>
+        </w:r>
+        <w:r>
+          <w:rPr>
+            <w:noProof/>
+            <w:webHidden/>
+          </w:rPr>
+        </w:r>
+        <w:r>
+          <w:rPr>
+            <w:noProof/>
+            <w:webHidden/>
+          </w:rPr>
+          <w:fldChar w:fldCharType="separate"/>
+        </w:r>
+        <w:r>
+          <w:rPr>
+            <w:noProof/>
+            <w:webHidden/>
+          </w:rPr>
+          <w:t>7</w:t>
+        </w:r>
+        <w:r>
+          <w:rPr>
+            <w:noProof/>
+            <w:webHidden/>
+          </w:rPr>
+          <w:fldChar w:fldCharType="end"/>
+        </w:r>
+      </w:hyperlink>
+    </w:p>
+    <w:p>
+      <w:pPr>
+        <w:pStyle w:val="TOC3"/>
+        <w:tabs>
+          <w:tab w:val="right" w:leader="dot" w:pos="9016"/>
+        </w:tabs>
+        <w:rPr>
+          <w:noProof/>
+          <w:lang w:eastAsia="zh-CN"/>
+        </w:rPr>
+      </w:pPr>
+      <w:hyperlink w:anchor="_Toc478570423" w:history="1">
+        <w:r>
+          <w:rPr>
+            <w:rStyle w:val="Hyperlink"/>
+            <w:noProof/>
+          </w:rPr>
+          <w:t>Story ID: 16 Encryption of Information</w:t>
+        </w:r>
+        <w:r>
+          <w:rPr>
+            <w:noProof/>
+            <w:webHidden/>
+          </w:rPr>
+          <w:tab/>
+        </w:r>
+        <w:r>
+          <w:rPr>
+            <w:noProof/>
+            <w:webHidden/>
+          </w:rPr>
+          <w:fldChar w:fldCharType="begin"/>
+        </w:r>
+        <w:r>
+          <w:rPr>
+            <w:noProof/>
+            <w:webHidden/>
+          </w:rPr>
+          <w:instrText xml:space="preserve"> PAGEREF _Toc478570423 \h </w:instrText>
+        </w:r>
+        <w:r>
+          <w:rPr>
+            <w:noProof/>
+            <w:webHidden/>
+          </w:rPr>
+        </w:r>
+        <w:r>
+          <w:rPr>
+            <w:noProof/>
+            <w:webHidden/>
+          </w:rPr>
+          <w:fldChar w:fldCharType="separate"/>
+        </w:r>
+        <w:r>
+          <w:rPr>
+            <w:noProof/>
+            <w:webHidden/>
+          </w:rPr>
+          <w:t>7</w:t>
+        </w:r>
+        <w:r>
+          <w:rPr>
+            <w:noProof/>
+            <w:webHidden/>
+          </w:rPr>
+          <w:fldChar w:fldCharType="end"/>
+        </w:r>
+      </w:hyperlink>
+    </w:p>
+    <w:p>
+      <w:pPr>
+        <w:pStyle w:val="TOC3"/>
+        <w:tabs>
+          <w:tab w:val="right" w:leader="dot" w:pos="9016"/>
+        </w:tabs>
+        <w:rPr>
+          <w:noProof/>
+          <w:lang w:eastAsia="zh-CN"/>
+        </w:rPr>
+      </w:pPr>
+      <w:hyperlink w:anchor="_Toc478570424" w:history="1">
+        <w:r>
+          <w:rPr>
+            <w:rStyle w:val="Hyperlink"/>
+            <w:noProof/>
+          </w:rPr>
+          <w:t>Story ID: 17 Secure Password Reset</w:t>
+        </w:r>
+        <w:r>
+          <w:rPr>
+            <w:noProof/>
+            <w:webHidden/>
+          </w:rPr>
+          <w:tab/>
+        </w:r>
+        <w:r>
+          <w:rPr>
+            <w:noProof/>
+            <w:webHidden/>
+          </w:rPr>
+          <w:fldChar w:fldCharType="begin"/>
+        </w:r>
+        <w:r>
+          <w:rPr>
+            <w:noProof/>
+            <w:webHidden/>
+          </w:rPr>
+          <w:instrText xml:space="preserve"> PAGEREF _Toc478570424 \h </w:instrText>
+        </w:r>
+        <w:r>
+          <w:rPr>
+            <w:noProof/>
+            <w:webHidden/>
+          </w:rPr>
+        </w:r>
+        <w:r>
+          <w:rPr>
+            <w:noProof/>
+            <w:webHidden/>
+          </w:rPr>
+          <w:fldChar w:fldCharType="separate"/>
+        </w:r>
+        <w:r>
+          <w:rPr>
+            <w:noProof/>
+            <w:webHidden/>
+          </w:rPr>
+          <w:t>7</w:t>
+        </w:r>
+        <w:r>
+          <w:rPr>
+            <w:noProof/>
+            <w:webHidden/>
+          </w:rPr>
+          <w:fldChar w:fldCharType="end"/>
+        </w:r>
+      </w:hyperlink>
+    </w:p>
+    <w:p>
+      <w:pPr>
+        <w:pStyle w:val="TOC3"/>
+        <w:tabs>
+          <w:tab w:val="right" w:leader="dot" w:pos="9016"/>
+        </w:tabs>
+        <w:rPr>
+          <w:noProof/>
+          <w:lang w:eastAsia="zh-CN"/>
+        </w:rPr>
+      </w:pPr>
+      <w:hyperlink w:anchor="_Toc478570425" w:history="1">
+        <w:r>
+          <w:rPr>
+            <w:rStyle w:val="Hyperlink"/>
+            <w:noProof/>
+          </w:rPr>
+          <w:t>Story ID: 18 Negative Review Notifications</w:t>
+        </w:r>
+        <w:r>
+          <w:rPr>
+            <w:noProof/>
+            <w:webHidden/>
+          </w:rPr>
+          <w:tab/>
+        </w:r>
+        <w:r>
+          <w:rPr>
+            <w:noProof/>
+            <w:webHidden/>
+          </w:rPr>
+          <w:fldChar w:fldCharType="begin"/>
+        </w:r>
+        <w:r>
+          <w:rPr>
+            <w:noProof/>
+            <w:webHidden/>
+          </w:rPr>
+          <w:instrText xml:space="preserve"> PAGEREF _Toc478570425 \h </w:instrText>
+        </w:r>
+        <w:r>
+          <w:rPr>
+            <w:noProof/>
+            <w:webHidden/>
+          </w:rPr>
+        </w:r>
+        <w:r>
+          <w:rPr>
+            <w:noProof/>
+            <w:webHidden/>
+          </w:rPr>
+          <w:fldChar w:fldCharType="separate"/>
+        </w:r>
+        <w:r>
+          <w:rPr>
+            <w:noProof/>
+            <w:webHidden/>
+          </w:rPr>
+          <w:t>7</w:t>
         </w:r>
         <w:r>
           <w:rPr>
@@ -1492,8 +2287,9 @@
     <w:p>
       <w:pPr>
         <w:pStyle w:val="Title"/>
+        <w:spacing w:after="0"/>
       </w:pPr>
-      <w:bookmarkStart w:id="0" w:name="_Toc426554714"/>
+      <w:bookmarkStart w:id="0" w:name="_Toc478570397"/>
       <w:r>
         <w:lastRenderedPageBreak/>
         <w:t>Release Plan</w:t>
@@ -1504,7 +2300,7 @@
       <w:pPr>
         <w:pStyle w:val="Heading1"/>
       </w:pPr>
-      <w:bookmarkStart w:id="1" w:name="_Toc426554715"/>
+      <w:bookmarkStart w:id="1" w:name="_Toc478570398"/>
       <w:r>
         <w:t>Release 1</w:t>
       </w:r>
@@ -1596,9 +2392,11 @@
       <w:pPr>
         <w:pStyle w:val="Heading2"/>
       </w:pPr>
+      <w:bookmarkStart w:id="2" w:name="_Toc478570399"/>
       <w:r>
         <w:t>GUI Front End</w:t>
       </w:r>
+      <w:bookmarkEnd w:id="2"/>
     </w:p>
     <w:p>
       <w:pPr>
@@ -1975,9 +2773,11 @@
       <w:pPr>
         <w:pStyle w:val="Heading2"/>
       </w:pPr>
+      <w:bookmarkStart w:id="3" w:name="_Toc478570400"/>
       <w:r>
         <w:t>Basic Property Page and Property Comparison Feature.</w:t>
       </w:r>
+      <w:bookmarkEnd w:id="3"/>
     </w:p>
     <w:p>
       <w:pPr>
@@ -2247,14 +3047,14 @@
       <w:pPr>
         <w:pStyle w:val="Heading1"/>
       </w:pPr>
-      <w:bookmarkStart w:id="2" w:name="_Toc426554718"/>
+      <w:bookmarkStart w:id="4" w:name="_Toc478570401"/>
       <w:r>
         <w:t xml:space="preserve">Release </w:t>
       </w:r>
       <w:r>
         <w:t>2</w:t>
       </w:r>
-      <w:bookmarkEnd w:id="2"/>
+      <w:bookmarkEnd w:id="4"/>
     </w:p>
     <w:p>
       <w:pPr>
@@ -2324,9 +3124,11 @@
       <w:pPr>
         <w:pStyle w:val="Heading2"/>
       </w:pPr>
+      <w:bookmarkStart w:id="5" w:name="_Toc478570402"/>
       <w:r>
         <w:t>Extras</w:t>
       </w:r>
+      <w:bookmarkEnd w:id="5"/>
     </w:p>
     <w:p>
       <w:pPr>
@@ -2626,11 +3428,6 @@
               <w:t>Social Media Links</w:t>
             </w:r>
           </w:p>
-          <w:p>
-            <w:pPr>
-              <w:cnfStyle w:val="000000000000" w:firstRow="0" w:lastRow="0" w:firstColumn="0" w:lastColumn="0" w:oddVBand="0" w:evenVBand="0" w:oddHBand="0" w:evenHBand="0" w:firstRowFirstColumn="0" w:firstRowLastColumn="0" w:lastRowFirstColumn="0" w:lastRowLastColumn="0"/>
-            </w:pPr>
-          </w:p>
         </w:tc>
         <w:tc>
           <w:tcPr>
@@ -2729,8 +3526,13 @@
       <w:pPr>
         <w:pStyle w:val="Heading2"/>
       </w:pPr>
-      <w:r>
-        <w:t xml:space="preserve">Security and Testing </w:t>
+      <w:bookmarkStart w:id="6" w:name="_Toc478570403"/>
+      <w:r>
+        <w:t>Security and Testing</w:t>
+      </w:r>
+      <w:bookmarkEnd w:id="6"/>
+      <w:r>
+        <w:t xml:space="preserve"> </w:t>
       </w:r>
     </w:p>
     <w:p>
@@ -2744,8 +3546,6 @@
       <w:r>
         <w:t>.</w:t>
       </w:r>
-      <w:bookmarkStart w:id="3" w:name="_GoBack"/>
-      <w:bookmarkEnd w:id="3"/>
     </w:p>
     <w:tbl>
       <w:tblPr>
@@ -2899,8 +3699,12 @@
           </w:tcPr>
           <w:p>
             <w:pPr>
-              <w:cnfStyle w:val="000000100000" w:firstRow="0" w:lastRow="0" w:firstColumn="0" w:lastColumn="0" w:oddVBand="0" w:evenVBand="0" w:oddHBand="1" w:evenHBand="0" w:firstRowFirstColumn="0" w:firstRowLastColumn="0" w:lastRowFirstColumn="0" w:lastRowLastColumn="0"/>
-            </w:pPr>
+              <w:jc w:val="right"/>
+              <w:cnfStyle w:val="000000100000" w:firstRow="0" w:lastRow="0" w:firstColumn="0" w:lastColumn="0" w:oddVBand="0" w:evenVBand="0" w:oddHBand="1" w:evenHBand="0" w:firstRowFirstColumn="0" w:firstRowLastColumn="0" w:lastRowFirstColumn="0" w:lastRowLastColumn="0"/>
+            </w:pPr>
+            <w:r>
+              <w:t>Story Point Sub-Total:</w:t>
+            </w:r>
           </w:p>
         </w:tc>
         <w:tc>
@@ -2910,39 +3714,6 @@
           <w:p>
             <w:pPr>
               <w:cnfStyle w:val="000000100000" w:firstRow="0" w:lastRow="0" w:firstColumn="0" w:lastColumn="0" w:oddVBand="0" w:evenVBand="0" w:oddHBand="1" w:evenHBand="0" w:firstRowFirstColumn="0" w:firstRowLastColumn="0" w:lastRowFirstColumn="0" w:lastRowLastColumn="0"/>
-            </w:pPr>
-          </w:p>
-        </w:tc>
-      </w:tr>
-      <w:tr>
-        <w:tc>
-          <w:tcPr>
-            <w:cnfStyle w:val="001000000000" w:firstRow="0" w:lastRow="0" w:firstColumn="1" w:lastColumn="0" w:oddVBand="0" w:evenVBand="0" w:oddHBand="0" w:evenHBand="0" w:firstRowFirstColumn="0" w:firstRowLastColumn="0" w:lastRowFirstColumn="0" w:lastRowLastColumn="0"/>
-            <w:tcW w:w="952" w:type="dxa"/>
-          </w:tcPr>
-          <w:p/>
-        </w:tc>
-        <w:tc>
-          <w:tcPr>
-            <w:tcW w:w="6544" w:type="dxa"/>
-          </w:tcPr>
-          <w:p>
-            <w:pPr>
-              <w:jc w:val="right"/>
-              <w:cnfStyle w:val="000000000000" w:firstRow="0" w:lastRow="0" w:firstColumn="0" w:lastColumn="0" w:oddVBand="0" w:evenVBand="0" w:oddHBand="0" w:evenHBand="0" w:firstRowFirstColumn="0" w:firstRowLastColumn="0" w:lastRowFirstColumn="0" w:lastRowLastColumn="0"/>
-            </w:pPr>
-            <w:r>
-              <w:t>Story Point Sub-Total:</w:t>
-            </w:r>
-          </w:p>
-        </w:tc>
-        <w:tc>
-          <w:tcPr>
-            <w:tcW w:w="1402" w:type="dxa"/>
-          </w:tcPr>
-          <w:p>
-            <w:pPr>
-              <w:cnfStyle w:val="000000000000" w:firstRow="0" w:lastRow="0" w:firstColumn="0" w:lastColumn="0" w:oddVBand="0" w:evenVBand="0" w:oddHBand="0" w:evenHBand="0" w:firstRowFirstColumn="0" w:firstRowLastColumn="0" w:lastRowFirstColumn="0" w:lastRowLastColumn="0"/>
             </w:pPr>
             <w:r>
               <w:t>20</w:t>
@@ -2955,14 +3726,14 @@
       <w:pPr>
         <w:pStyle w:val="Heading1"/>
       </w:pPr>
-      <w:bookmarkStart w:id="4" w:name="_Toc426554721"/>
+      <w:bookmarkStart w:id="7" w:name="_Toc478570404"/>
       <w:r>
         <w:t xml:space="preserve">Release </w:t>
       </w:r>
       <w:r>
         <w:t>3</w:t>
       </w:r>
-      <w:bookmarkEnd w:id="4"/>
+      <w:bookmarkEnd w:id="7"/>
     </w:p>
     <w:p>
       <w:pPr>
@@ -3020,14 +3791,14 @@
       <w:pPr>
         <w:pStyle w:val="Heading2"/>
       </w:pPr>
-      <w:bookmarkStart w:id="5" w:name="_Toc426554722"/>
+      <w:bookmarkStart w:id="8" w:name="_Toc478570405"/>
       <w:r>
         <w:t>Feature Title</w:t>
       </w:r>
       <w:r>
         <w:t xml:space="preserve"> 1</w:t>
       </w:r>
-      <w:bookmarkEnd w:id="5"/>
+      <w:bookmarkEnd w:id="8"/>
     </w:p>
     <w:p>
       <w:pPr>
@@ -3101,74 +3872,6 @@
             <w:cnfStyle w:val="001000000000" w:firstRow="0" w:lastRow="0" w:firstColumn="1" w:lastColumn="0" w:oddVBand="0" w:evenVBand="0" w:oddHBand="0" w:evenHBand="0" w:firstRowFirstColumn="0" w:firstRowLastColumn="0" w:lastRowFirstColumn="0" w:lastRowLastColumn="0"/>
             <w:tcW w:w="952" w:type="dxa"/>
           </w:tcPr>
-          <w:p>
-            <w:r>
-              <w:t>19</w:t>
-            </w:r>
-          </w:p>
-        </w:tc>
-        <w:tc>
-          <w:tcPr>
-            <w:tcW w:w="6544" w:type="dxa"/>
-          </w:tcPr>
-          <w:p>
-            <w:pPr>
-              <w:cnfStyle w:val="000000100000" w:firstRow="0" w:lastRow="0" w:firstColumn="0" w:lastColumn="0" w:oddVBand="0" w:evenVBand="0" w:oddHBand="1" w:evenHBand="0" w:firstRowFirstColumn="0" w:firstRowLastColumn="0" w:lastRowFirstColumn="0" w:lastRowLastColumn="0"/>
-            </w:pPr>
-          </w:p>
-        </w:tc>
-        <w:tc>
-          <w:tcPr>
-            <w:tcW w:w="1402" w:type="dxa"/>
-          </w:tcPr>
-          <w:p>
-            <w:pPr>
-              <w:cnfStyle w:val="000000100000" w:firstRow="0" w:lastRow="0" w:firstColumn="0" w:lastColumn="0" w:oddVBand="0" w:evenVBand="0" w:oddHBand="1" w:evenHBand="0" w:firstRowFirstColumn="0" w:firstRowLastColumn="0" w:lastRowFirstColumn="0" w:lastRowLastColumn="0"/>
-            </w:pPr>
-            <w:r>
-              <w:t>10</w:t>
-            </w:r>
-          </w:p>
-        </w:tc>
-      </w:tr>
-      <w:tr>
-        <w:tc>
-          <w:tcPr>
-            <w:cnfStyle w:val="001000000000" w:firstRow="0" w:lastRow="0" w:firstColumn="1" w:lastColumn="0" w:oddVBand="0" w:evenVBand="0" w:oddHBand="0" w:evenHBand="0" w:firstRowFirstColumn="0" w:firstRowLastColumn="0" w:lastRowFirstColumn="0" w:lastRowLastColumn="0"/>
-            <w:tcW w:w="952" w:type="dxa"/>
-          </w:tcPr>
-          <w:p/>
-        </w:tc>
-        <w:tc>
-          <w:tcPr>
-            <w:tcW w:w="6544" w:type="dxa"/>
-          </w:tcPr>
-          <w:p>
-            <w:pPr>
-              <w:cnfStyle w:val="000000000000" w:firstRow="0" w:lastRow="0" w:firstColumn="0" w:lastColumn="0" w:oddVBand="0" w:evenVBand="0" w:oddHBand="0" w:evenHBand="0" w:firstRowFirstColumn="0" w:firstRowLastColumn="0" w:lastRowFirstColumn="0" w:lastRowLastColumn="0"/>
-            </w:pPr>
-          </w:p>
-        </w:tc>
-        <w:tc>
-          <w:tcPr>
-            <w:tcW w:w="1402" w:type="dxa"/>
-          </w:tcPr>
-          <w:p>
-            <w:pPr>
-              <w:cnfStyle w:val="000000000000" w:firstRow="0" w:lastRow="0" w:firstColumn="0" w:lastColumn="0" w:oddVBand="0" w:evenVBand="0" w:oddHBand="0" w:evenHBand="0" w:firstRowFirstColumn="0" w:firstRowLastColumn="0" w:lastRowFirstColumn="0" w:lastRowLastColumn="0"/>
-            </w:pPr>
-          </w:p>
-        </w:tc>
-      </w:tr>
-      <w:tr>
-        <w:trPr>
-          <w:cnfStyle w:val="000000100000" w:firstRow="0" w:lastRow="0" w:firstColumn="0" w:lastColumn="0" w:oddVBand="0" w:evenVBand="0" w:oddHBand="1" w:evenHBand="0" w:firstRowFirstColumn="0" w:firstRowLastColumn="0" w:lastRowFirstColumn="0" w:lastRowLastColumn="0"/>
-        </w:trPr>
-        <w:tc>
-          <w:tcPr>
-            <w:cnfStyle w:val="001000000000" w:firstRow="0" w:lastRow="0" w:firstColumn="1" w:lastColumn="0" w:oddVBand="0" w:evenVBand="0" w:oddHBand="0" w:evenHBand="0" w:firstRowFirstColumn="0" w:firstRowLastColumn="0" w:lastRowFirstColumn="0" w:lastRowLastColumn="0"/>
-            <w:tcW w:w="952" w:type="dxa"/>
-          </w:tcPr>
           <w:p/>
         </w:tc>
         <w:tc>
@@ -3204,14 +3907,14 @@
           <w:b w:val="0"/>
         </w:rPr>
       </w:pPr>
-      <w:bookmarkStart w:id="6" w:name="_Toc426554723"/>
+      <w:bookmarkStart w:id="9" w:name="_Toc478570406"/>
       <w:r>
         <w:t>Feature Title</w:t>
       </w:r>
       <w:r>
         <w:t xml:space="preserve"> 2</w:t>
       </w:r>
-      <w:bookmarkEnd w:id="6"/>
+      <w:bookmarkEnd w:id="9"/>
     </w:p>
     <w:p>
       <w:pPr>
@@ -3241,7 +3944,7 @@
         <w:tc>
           <w:tcPr>
             <w:cnfStyle w:val="001000000000" w:firstRow="0" w:lastRow="0" w:firstColumn="1" w:lastColumn="0" w:oddVBand="0" w:evenVBand="0" w:oddHBand="0" w:evenHBand="0" w:firstRowFirstColumn="0" w:firstRowLastColumn="0" w:lastRowFirstColumn="0" w:lastRowLastColumn="0"/>
-            <w:tcW w:w="959" w:type="dxa"/>
+            <w:tcW w:w="952" w:type="dxa"/>
           </w:tcPr>
           <w:p>
             <w:r>
@@ -3251,7 +3954,7 @@
         </w:tc>
         <w:tc>
           <w:tcPr>
-            <w:tcW w:w="6696" w:type="dxa"/>
+            <w:tcW w:w="6544" w:type="dxa"/>
           </w:tcPr>
           <w:p>
             <w:pPr>
@@ -3264,7 +3967,7 @@
         </w:tc>
         <w:tc>
           <w:tcPr>
-            <w:tcW w:w="1418" w:type="dxa"/>
+            <w:tcW w:w="1402" w:type="dxa"/>
           </w:tcPr>
           <w:p>
             <w:pPr>
@@ -3283,74 +3986,13 @@
         <w:tc>
           <w:tcPr>
             <w:cnfStyle w:val="001000000000" w:firstRow="0" w:lastRow="0" w:firstColumn="1" w:lastColumn="0" w:oddVBand="0" w:evenVBand="0" w:oddHBand="0" w:evenHBand="0" w:firstRowFirstColumn="0" w:firstRowLastColumn="0" w:lastRowFirstColumn="0" w:lastRowLastColumn="0"/>
-            <w:tcW w:w="959" w:type="dxa"/>
+            <w:tcW w:w="952" w:type="dxa"/>
           </w:tcPr>
           <w:p/>
         </w:tc>
         <w:tc>
           <w:tcPr>
-            <w:tcW w:w="6696" w:type="dxa"/>
-          </w:tcPr>
-          <w:p>
-            <w:pPr>
-              <w:cnfStyle w:val="000000100000" w:firstRow="0" w:lastRow="0" w:firstColumn="0" w:lastColumn="0" w:oddVBand="0" w:evenVBand="0" w:oddHBand="1" w:evenHBand="0" w:firstRowFirstColumn="0" w:firstRowLastColumn="0" w:lastRowFirstColumn="0" w:lastRowLastColumn="0"/>
-            </w:pPr>
-          </w:p>
-        </w:tc>
-        <w:tc>
-          <w:tcPr>
-            <w:tcW w:w="1418" w:type="dxa"/>
-          </w:tcPr>
-          <w:p>
-            <w:pPr>
-              <w:cnfStyle w:val="000000100000" w:firstRow="0" w:lastRow="0" w:firstColumn="0" w:lastColumn="0" w:oddVBand="0" w:evenVBand="0" w:oddHBand="1" w:evenHBand="0" w:firstRowFirstColumn="0" w:firstRowLastColumn="0" w:lastRowFirstColumn="0" w:lastRowLastColumn="0"/>
-            </w:pPr>
-          </w:p>
-        </w:tc>
-      </w:tr>
-      <w:tr>
-        <w:tc>
-          <w:tcPr>
-            <w:cnfStyle w:val="001000000000" w:firstRow="0" w:lastRow="0" w:firstColumn="1" w:lastColumn="0" w:oddVBand="0" w:evenVBand="0" w:oddHBand="0" w:evenHBand="0" w:firstRowFirstColumn="0" w:firstRowLastColumn="0" w:lastRowFirstColumn="0" w:lastRowLastColumn="0"/>
-            <w:tcW w:w="959" w:type="dxa"/>
-          </w:tcPr>
-          <w:p/>
-        </w:tc>
-        <w:tc>
-          <w:tcPr>
-            <w:tcW w:w="6696" w:type="dxa"/>
-          </w:tcPr>
-          <w:p>
-            <w:pPr>
-              <w:cnfStyle w:val="000000000000" w:firstRow="0" w:lastRow="0" w:firstColumn="0" w:lastColumn="0" w:oddVBand="0" w:evenVBand="0" w:oddHBand="0" w:evenHBand="0" w:firstRowFirstColumn="0" w:firstRowLastColumn="0" w:lastRowFirstColumn="0" w:lastRowLastColumn="0"/>
-            </w:pPr>
-          </w:p>
-        </w:tc>
-        <w:tc>
-          <w:tcPr>
-            <w:tcW w:w="1418" w:type="dxa"/>
-          </w:tcPr>
-          <w:p>
-            <w:pPr>
-              <w:cnfStyle w:val="000000000000" w:firstRow="0" w:lastRow="0" w:firstColumn="0" w:lastColumn="0" w:oddVBand="0" w:evenVBand="0" w:oddHBand="0" w:evenHBand="0" w:firstRowFirstColumn="0" w:firstRowLastColumn="0" w:lastRowFirstColumn="0" w:lastRowLastColumn="0"/>
-            </w:pPr>
-          </w:p>
-        </w:tc>
-      </w:tr>
-      <w:tr>
-        <w:trPr>
-          <w:cnfStyle w:val="000000100000" w:firstRow="0" w:lastRow="0" w:firstColumn="0" w:lastColumn="0" w:oddVBand="0" w:evenVBand="0" w:oddHBand="1" w:evenHBand="0" w:firstRowFirstColumn="0" w:firstRowLastColumn="0" w:lastRowFirstColumn="0" w:lastRowLastColumn="0"/>
-        </w:trPr>
-        <w:tc>
-          <w:tcPr>
-            <w:cnfStyle w:val="001000000000" w:firstRow="0" w:lastRow="0" w:firstColumn="1" w:lastColumn="0" w:oddVBand="0" w:evenVBand="0" w:oddHBand="0" w:evenHBand="0" w:firstRowFirstColumn="0" w:firstRowLastColumn="0" w:lastRowFirstColumn="0" w:lastRowLastColumn="0"/>
-            <w:tcW w:w="959" w:type="dxa"/>
-          </w:tcPr>
-          <w:p/>
-        </w:tc>
-        <w:tc>
-          <w:tcPr>
-            <w:tcW w:w="6696" w:type="dxa"/>
+            <w:tcW w:w="6544" w:type="dxa"/>
           </w:tcPr>
           <w:p>
             <w:pPr>
@@ -3367,7 +4009,7 @@
         </w:tc>
         <w:tc>
           <w:tcPr>
-            <w:tcW w:w="1418" w:type="dxa"/>
+            <w:tcW w:w="1402" w:type="dxa"/>
           </w:tcPr>
           <w:p>
             <w:pPr>
@@ -3381,11 +4023,11 @@
       <w:pPr>
         <w:pStyle w:val="Heading1"/>
       </w:pPr>
-      <w:bookmarkStart w:id="7" w:name="_Toc426554724"/>
+      <w:bookmarkStart w:id="10" w:name="_Toc478570407"/>
       <w:r>
         <w:t>Delivery Schedule</w:t>
       </w:r>
-      <w:bookmarkEnd w:id="7"/>
+      <w:bookmarkEnd w:id="10"/>
     </w:p>
     <w:tbl>
       <w:tblPr>
@@ -3866,12 +4508,11 @@
           <w:b w:val="0"/>
         </w:rPr>
       </w:pPr>
-      <w:bookmarkStart w:id="8" w:name="_Toc426554725"/>
+      <w:bookmarkStart w:id="11" w:name="_Toc478570408"/>
       <w:r>
         <w:rPr>
           <w:b w:val="0"/>
         </w:rPr>
-        <w:lastRenderedPageBreak/>
         <w:t>Estimated</w:t>
       </w:r>
       <w:r>
@@ -3880,7 +4521,7 @@
         </w:rPr>
         <w:t xml:space="preserve"> Velocity:</w:t>
       </w:r>
-      <w:bookmarkEnd w:id="8"/>
+      <w:bookmarkEnd w:id="11"/>
       <w:r>
         <w:rPr>
           <w:b w:val="0"/>
@@ -3905,7 +4546,7 @@
       <w:pPr>
         <w:pStyle w:val="Title"/>
       </w:pPr>
-      <w:bookmarkStart w:id="9" w:name="_Toc426554726"/>
+      <w:bookmarkStart w:id="12" w:name="_Toc478570409"/>
       <w:r>
         <w:lastRenderedPageBreak/>
         <w:t>Sprint</w:t>
@@ -3913,20 +4554,20 @@
       <w:r>
         <w:t xml:space="preserve"> Plan</w:t>
       </w:r>
-      <w:bookmarkEnd w:id="9"/>
+      <w:bookmarkEnd w:id="12"/>
     </w:p>
     <w:p>
       <w:pPr>
         <w:pStyle w:val="Heading1"/>
       </w:pPr>
-      <w:bookmarkStart w:id="10" w:name="_Toc426554727"/>
+      <w:bookmarkStart w:id="13" w:name="_Toc478570410"/>
       <w:r>
         <w:t>Sprint</w:t>
       </w:r>
       <w:r>
         <w:t xml:space="preserve"> 1</w:t>
       </w:r>
-      <w:bookmarkEnd w:id="10"/>
+      <w:bookmarkEnd w:id="13"/>
     </w:p>
     <w:p>
       <w:pPr>
@@ -3954,8 +4595,20 @@
         <w:rPr>
           <w:sz w:val="24"/>
         </w:rPr>
+        <w:t xml:space="preserve"> 141</w:t>
+      </w:r>
+      <w:r>
+        <w:rPr>
+          <w:sz w:val="24"/>
+        </w:rPr>
         <w:tab/>
         <w:t xml:space="preserve">Total Hours: </w:t>
+      </w:r>
+      <w:r>
+        <w:rPr>
+          <w:sz w:val="24"/>
+        </w:rPr>
+        <w:t>141</w:t>
       </w:r>
     </w:p>
     <w:p>
@@ -3965,19 +4618,25 @@
           <w:b w:val="0"/>
         </w:rPr>
       </w:pPr>
-      <w:bookmarkStart w:id="11" w:name="_Toc426554728"/>
+      <w:bookmarkStart w:id="14" w:name="_Toc478570411"/>
       <w:r>
         <w:rPr>
           <w:b w:val="0"/>
         </w:rPr>
         <w:t>Current Velocity:</w:t>
       </w:r>
-      <w:bookmarkEnd w:id="11"/>
+      <w:bookmarkEnd w:id="14"/>
       <w:r>
         <w:rPr>
           <w:b w:val="0"/>
         </w:rPr>
         <w:t xml:space="preserve"> </w:t>
+      </w:r>
+      <w:r>
+        <w:rPr>
+          <w:b w:val="0"/>
+        </w:rPr>
+        <w:t>35</w:t>
       </w:r>
     </w:p>
     <w:p>
@@ -3985,17 +4644,14 @@
         <w:pStyle w:val="Heading2"/>
         <w:spacing w:before="360"/>
       </w:pPr>
+      <w:bookmarkStart w:id="15" w:name="_Toc478570412"/>
       <w:r>
         <w:t xml:space="preserve">Story ID: </w:t>
       </w:r>
       <w:r>
         <w:t>1 Main Display Page</w:t>
       </w:r>
-    </w:p>
-    <w:p>
-      <w:r>
-        <w:t>The website will now have a main display page with the required design</w:t>
-      </w:r>
+      <w:bookmarkEnd w:id="15"/>
     </w:p>
     <w:tbl>
       <w:tblPr>
@@ -4331,17 +4987,14 @@
         <w:pStyle w:val="Heading2"/>
         <w:spacing w:before="360"/>
       </w:pPr>
+      <w:bookmarkStart w:id="16" w:name="_Toc478570413"/>
       <w:r>
         <w:t xml:space="preserve">Story ID: </w:t>
       </w:r>
       <w:r>
         <w:t>2 Images</w:t>
       </w:r>
-    </w:p>
-    <w:p>
-      <w:r>
-        <w:t>The website will now display 5-10 images of properties on the main page</w:t>
-      </w:r>
+      <w:bookmarkEnd w:id="16"/>
     </w:p>
     <w:tbl>
       <w:tblPr>
@@ -4677,17 +5330,14 @@
         <w:pStyle w:val="Heading2"/>
         <w:spacing w:before="360"/>
       </w:pPr>
+      <w:bookmarkStart w:id="17" w:name="_Toc478570414"/>
       <w:r>
         <w:t xml:space="preserve">Story ID: </w:t>
       </w:r>
       <w:r>
         <w:t>3 Create Account/Login Page</w:t>
       </w:r>
-    </w:p>
-    <w:p>
-      <w:r>
-        <w:t>The website will have content on the create account/login page that enables users to create an account or login to an existing one</w:t>
-      </w:r>
+      <w:bookmarkEnd w:id="17"/>
     </w:p>
     <w:tbl>
       <w:tblPr>
@@ -5059,6 +5709,25 @@
           <w:bCs/>
           <w:lang w:eastAsia="zh-CN"/>
         </w:rPr>
+        <w:br w:type="page"/>
+      </w:r>
+    </w:p>
+    <w:p>
+      <w:pPr>
+        <w:rPr>
+          <w:rFonts w:eastAsia="SimSun"/>
+          <w:b/>
+          <w:bCs/>
+          <w:lang w:eastAsia="zh-CN"/>
+        </w:rPr>
+      </w:pPr>
+      <w:r>
+        <w:rPr>
+          <w:rFonts w:eastAsia="SimSun"/>
+          <w:b/>
+          <w:bCs/>
+          <w:lang w:eastAsia="zh-CN"/>
+        </w:rPr>
         <w:lastRenderedPageBreak/>
         <w:t>S</w:t>
       </w:r>
@@ -7036,11 +7705,10 @@
         <w:pStyle w:val="Heading2"/>
         <w:spacing w:before="360"/>
       </w:pPr>
-      <w:bookmarkStart w:id="12" w:name="_Toc426554731"/>
+      <w:bookmarkStart w:id="18" w:name="_Toc478570415"/>
       <w:r>
         <w:t>Story ID:</w:t>
       </w:r>
-      <w:bookmarkEnd w:id="12"/>
       <w:r>
         <w:t xml:space="preserve"> </w:t>
       </w:r>
@@ -7053,6 +7721,7 @@
       <w:r>
         <w:t>Make a Booking</w:t>
       </w:r>
+      <w:bookmarkEnd w:id="18"/>
     </w:p>
     <w:tbl>
       <w:tblPr>
@@ -7390,6 +8059,7 @@
         <w:pStyle w:val="Heading2"/>
         <w:spacing w:before="360"/>
       </w:pPr>
+      <w:bookmarkStart w:id="19" w:name="_Toc478570416"/>
       <w:r>
         <w:lastRenderedPageBreak/>
         <w:t xml:space="preserve">Story ID: </w:t>
@@ -7403,6 +8073,7 @@
       <w:r>
         <w:t>Property Comparison</w:t>
       </w:r>
+      <w:bookmarkEnd w:id="19"/>
     </w:p>
     <w:tbl>
       <w:tblPr>
@@ -7737,6 +8408,7 @@
         <w:pStyle w:val="Heading2"/>
         <w:spacing w:before="360"/>
       </w:pPr>
+      <w:bookmarkStart w:id="20" w:name="_Toc478570417"/>
       <w:r>
         <w:t>Story ID: 1</w:t>
       </w:r>
@@ -7749,6 +8421,7 @@
       <w:r>
         <w:t>Make a Booking</w:t>
       </w:r>
+      <w:bookmarkEnd w:id="20"/>
     </w:p>
     <w:tbl>
       <w:tblPr>
@@ -8083,12 +8756,7 @@
         <w:pStyle w:val="Heading2"/>
         <w:spacing w:before="360"/>
       </w:pPr>
-    </w:p>
-    <w:p>
-      <w:pPr>
-        <w:pStyle w:val="Heading2"/>
-        <w:spacing w:before="360"/>
-      </w:pPr>
+      <w:bookmarkStart w:id="21" w:name="_Toc478570418"/>
       <w:r>
         <w:t>Story ID: 1</w:t>
       </w:r>
@@ -8101,6 +8769,7 @@
       <w:r>
         <w:t>Terms and Conditions</w:t>
       </w:r>
+      <w:bookmarkEnd w:id="21"/>
     </w:p>
     <w:tbl>
       <w:tblPr>
@@ -8399,6 +9068,7 @@
         <w:pStyle w:val="Heading2"/>
         <w:spacing w:before="360"/>
       </w:pPr>
+      <w:bookmarkStart w:id="22" w:name="_Toc478570419"/>
       <w:r>
         <w:t>Story ID: 1</w:t>
       </w:r>
@@ -8411,6 +9081,7 @@
       <w:r>
         <w:t>Booking Modifications</w:t>
       </w:r>
+      <w:bookmarkEnd w:id="22"/>
     </w:p>
     <w:tbl>
       <w:tblPr>
@@ -8690,12 +9361,7 @@
         <w:pStyle w:val="Heading2"/>
         <w:spacing w:before="360"/>
       </w:pPr>
-    </w:p>
-    <w:p>
-      <w:pPr>
-        <w:pStyle w:val="Heading2"/>
-        <w:spacing w:before="360"/>
-      </w:pPr>
+      <w:bookmarkStart w:id="23" w:name="_Toc478570420"/>
       <w:r>
         <w:t>Story ID: 1</w:t>
       </w:r>
@@ -8708,6 +9374,7 @@
       <w:r>
         <w:t>Property View Counter</w:t>
       </w:r>
+      <w:bookmarkEnd w:id="23"/>
     </w:p>
     <w:tbl>
       <w:tblPr>
@@ -8906,7 +9573,6 @@
           </w:tcPr>
           <w:p>
             <w:r>
-              <w:lastRenderedPageBreak/>
               <w:t>3</w:t>
             </w:r>
           </w:p>
@@ -9017,7 +9683,9 @@
         <w:pStyle w:val="Heading2"/>
         <w:spacing w:before="360"/>
       </w:pPr>
-      <w:r>
+      <w:bookmarkStart w:id="24" w:name="_Toc478570421"/>
+      <w:r>
+        <w:lastRenderedPageBreak/>
         <w:t>Story ID: 1</w:t>
       </w:r>
       <w:r>
@@ -9029,6 +9697,7 @@
       <w:r>
         <w:t>Star Rating System</w:t>
       </w:r>
+      <w:bookmarkEnd w:id="24"/>
     </w:p>
     <w:tbl>
       <w:tblPr>
@@ -9372,17 +10041,17 @@
           <w:lang w:val="en-US"/>
         </w:rPr>
       </w:pPr>
-      <w:bookmarkStart w:id="13" w:name="_Toc426554729"/>
+      <w:bookmarkStart w:id="25" w:name="_Toc478570422"/>
       <w:r>
         <w:t xml:space="preserve">Story ID: </w:t>
       </w:r>
-      <w:bookmarkEnd w:id="13"/>
       <w:r>
         <w:t xml:space="preserve">15 </w:t>
       </w:r>
       <w:r>
         <w:t>Social Media Links</w:t>
       </w:r>
+      <w:bookmarkEnd w:id="25"/>
     </w:p>
     <w:tbl>
       <w:tblPr>
@@ -9720,13 +10389,9 @@
           <w:lang w:val="en-US"/>
         </w:rPr>
       </w:pPr>
-      <w:bookmarkStart w:id="14" w:name="_Toc426554730"/>
-      <w:r>
-        <w:t xml:space="preserve">Story ID: </w:t>
-      </w:r>
-      <w:bookmarkEnd w:id="14"/>
-      <w:r>
-        <w:t>1</w:t>
+      <w:bookmarkStart w:id="26" w:name="_Toc478570423"/>
+      <w:r>
+        <w:t>Story ID: 1</w:t>
       </w:r>
       <w:r>
         <w:t>6</w:t>
@@ -9737,6 +10402,7 @@
       <w:r>
         <w:t>Encryption of Information</w:t>
       </w:r>
+      <w:bookmarkEnd w:id="26"/>
     </w:p>
     <w:tbl>
       <w:tblPr>
@@ -10074,6 +10740,7 @@
           <w:lang w:val="en-US"/>
         </w:rPr>
       </w:pPr>
+      <w:bookmarkStart w:id="27" w:name="_Toc478570424"/>
       <w:r>
         <w:t xml:space="preserve">Story ID: </w:t>
       </w:r>
@@ -10086,6 +10753,7 @@
       <w:r>
         <w:t>Secure Password Reset</w:t>
       </w:r>
+      <w:bookmarkEnd w:id="27"/>
     </w:p>
     <w:tbl>
       <w:tblPr>
@@ -10423,6 +11091,7 @@
           <w:lang w:val="en-US"/>
         </w:rPr>
       </w:pPr>
+      <w:bookmarkStart w:id="28" w:name="_Toc478570425"/>
       <w:r>
         <w:t xml:space="preserve">Story ID: </w:t>
       </w:r>
@@ -10435,6 +11104,7 @@
       <w:r>
         <w:t>Negative Review Notifications</w:t>
       </w:r>
+      <w:bookmarkEnd w:id="28"/>
     </w:p>
     <w:tbl>
       <w:tblPr>
@@ -10708,93 +11378,6 @@
           </w:p>
         </w:tc>
       </w:tr>
-      <w:tr>
-        <w:trPr>
-          <w:cnfStyle w:val="000000100000" w:firstRow="0" w:lastRow="0" w:firstColumn="0" w:lastColumn="0" w:oddVBand="0" w:evenVBand="0" w:oddHBand="1" w:evenHBand="0" w:firstRowFirstColumn="0" w:firstRowLastColumn="0" w:lastRowFirstColumn="0" w:lastRowLastColumn="0"/>
-        </w:trPr>
-        <w:tc>
-          <w:tcPr>
-            <w:cnfStyle w:val="001000000000" w:firstRow="0" w:lastRow="0" w:firstColumn="1" w:lastColumn="0" w:oddVBand="0" w:evenVBand="0" w:oddHBand="0" w:evenHBand="0" w:firstRowFirstColumn="0" w:firstRowLastColumn="0" w:lastRowFirstColumn="0" w:lastRowLastColumn="0"/>
-            <w:tcW w:w="879" w:type="dxa"/>
-          </w:tcPr>
-          <w:p/>
-        </w:tc>
-        <w:tc>
-          <w:tcPr>
-            <w:tcW w:w="6279" w:type="dxa"/>
-          </w:tcPr>
-          <w:p>
-            <w:pPr>
-              <w:tabs>
-                <w:tab w:val="right" w:pos="6219"/>
-              </w:tabs>
-              <w:cnfStyle w:val="000000100000" w:firstRow="0" w:lastRow="0" w:firstColumn="0" w:lastColumn="0" w:oddVBand="0" w:evenVBand="0" w:oddHBand="1" w:evenHBand="0" w:firstRowFirstColumn="0" w:firstRowLastColumn="0" w:lastRowFirstColumn="0" w:lastRowLastColumn="0"/>
-            </w:pPr>
-          </w:p>
-        </w:tc>
-        <w:tc>
-          <w:tcPr>
-            <w:tcW w:w="1080" w:type="dxa"/>
-          </w:tcPr>
-          <w:p>
-            <w:pPr>
-              <w:cnfStyle w:val="000000100000" w:firstRow="0" w:lastRow="0" w:firstColumn="0" w:lastColumn="0" w:oddVBand="0" w:evenVBand="0" w:oddHBand="1" w:evenHBand="0" w:firstRowFirstColumn="0" w:firstRowLastColumn="0" w:lastRowFirstColumn="0" w:lastRowLastColumn="0"/>
-            </w:pPr>
-          </w:p>
-        </w:tc>
-        <w:tc>
-          <w:tcPr>
-            <w:tcW w:w="768" w:type="dxa"/>
-          </w:tcPr>
-          <w:p>
-            <w:pPr>
-              <w:cnfStyle w:val="000000100000" w:firstRow="0" w:lastRow="0" w:firstColumn="0" w:lastColumn="0" w:oddVBand="0" w:evenVBand="0" w:oddHBand="1" w:evenHBand="0" w:firstRowFirstColumn="0" w:firstRowLastColumn="0" w:lastRowFirstColumn="0" w:lastRowLastColumn="0"/>
-            </w:pPr>
-          </w:p>
-        </w:tc>
-      </w:tr>
-      <w:tr>
-        <w:tc>
-          <w:tcPr>
-            <w:cnfStyle w:val="001000000000" w:firstRow="0" w:lastRow="0" w:firstColumn="1" w:lastColumn="0" w:oddVBand="0" w:evenVBand="0" w:oddHBand="0" w:evenHBand="0" w:firstRowFirstColumn="0" w:firstRowLastColumn="0" w:lastRowFirstColumn="0" w:lastRowLastColumn="0"/>
-            <w:tcW w:w="879" w:type="dxa"/>
-          </w:tcPr>
-          <w:p/>
-        </w:tc>
-        <w:tc>
-          <w:tcPr>
-            <w:tcW w:w="6279" w:type="dxa"/>
-          </w:tcPr>
-          <w:p>
-            <w:pPr>
-              <w:tabs>
-                <w:tab w:val="right" w:pos="6219"/>
-              </w:tabs>
-              <w:cnfStyle w:val="000000000000" w:firstRow="0" w:lastRow="0" w:firstColumn="0" w:lastColumn="0" w:oddVBand="0" w:evenVBand="0" w:oddHBand="0" w:evenHBand="0" w:firstRowFirstColumn="0" w:firstRowLastColumn="0" w:lastRowFirstColumn="0" w:lastRowLastColumn="0"/>
-            </w:pPr>
-          </w:p>
-        </w:tc>
-        <w:tc>
-          <w:tcPr>
-            <w:tcW w:w="1080" w:type="dxa"/>
-          </w:tcPr>
-          <w:p>
-            <w:pPr>
-              <w:cnfStyle w:val="000000000000" w:firstRow="0" w:lastRow="0" w:firstColumn="0" w:lastColumn="0" w:oddVBand="0" w:evenVBand="0" w:oddHBand="0" w:evenHBand="0" w:firstRowFirstColumn="0" w:firstRowLastColumn="0" w:lastRowFirstColumn="0" w:lastRowLastColumn="0"/>
-            </w:pPr>
-          </w:p>
-        </w:tc>
-        <w:tc>
-          <w:tcPr>
-            <w:tcW w:w="768" w:type="dxa"/>
-          </w:tcPr>
-          <w:p>
-            <w:pPr>
-              <w:cnfStyle w:val="000000000000" w:firstRow="0" w:lastRow="0" w:firstColumn="0" w:lastColumn="0" w:oddVBand="0" w:evenVBand="0" w:oddHBand="0" w:evenHBand="0" w:firstRowFirstColumn="0" w:firstRowLastColumn="0" w:lastRowFirstColumn="0" w:lastRowLastColumn="0"/>
-            </w:pPr>
-          </w:p>
-        </w:tc>
-      </w:tr>
     </w:tbl>
     <w:p>
       <w:pPr>
@@ -10806,6 +11389,8 @@
           <w:sz w:val="24"/>
         </w:rPr>
       </w:pPr>
+      <w:bookmarkStart w:id="29" w:name="_GoBack"/>
+      <w:bookmarkEnd w:id="29"/>
     </w:p>
     <w:sectPr>
       <w:pgSz w:w="11906" w:h="16838"/>
@@ -10872,7 +11457,7 @@
           <w:rPr>
             <w:noProof/>
           </w:rPr>
-          <w:t>6</w:t>
+          <w:t>5</w:t>
         </w:r>
         <w:r>
           <w:rPr>
@@ -12117,7 +12702,7 @@
 </file>
 
 <file path=customXml/itemProps1.xml><?xml version="1.0" encoding="utf-8"?>
-<ds:datastoreItem xmlns:ds="http://schemas.openxmlformats.org/officeDocument/2006/customXml" ds:itemID="{A7F87DFB-9AA4-4DB1-A812-1229085D92B7}">
+<ds:datastoreItem xmlns:ds="http://schemas.openxmlformats.org/officeDocument/2006/customXml" ds:itemID="{DECBFF7B-04B9-4AEA-97D1-E001578761DB}">
   <ds:schemaRefs>
     <ds:schemaRef ds:uri="http://schemas.openxmlformats.org/officeDocument/2006/bibliography"/>
   </ds:schemaRefs>

</xml_diff>